<commit_message>
(C)    updated plan to Caitlyn training
</commit_message>
<xml_diff>
--- a/Suppl/Emerald Fitness - Nov Plan.docx
+++ b/Suppl/Emerald Fitness - Nov Plan.docx
@@ -35,10 +35,9 @@
       </w:r>
       <w:r>
         <w:tab/>
-        <w:t>Robb</w:t>
-      </w:r>
-      <w:r>
-        <w:t xml:space="preserve"> Arnold</w:t>
+      </w:r>
+      <w:r>
+        <w:t>Caitlyn</w:t>
       </w:r>
     </w:p>
     <w:p/>
@@ -77,8 +76,92 @@
       <w:r>
         <w:rPr>
           <w:b/>
-        </w:rPr>
-        <w:t>Prev:</w:t>
+          <w:noProof/>
+        </w:rPr>
+        <mc:AlternateContent>
+          <mc:Choice Requires="wps">
+            <w:drawing>
+              <wp:anchor distT="0" distB="0" distL="114300" distR="114300" simplePos="0" relativeHeight="251665408" behindDoc="0" locked="0" layoutInCell="1" allowOverlap="1" wp14:anchorId="795D9BF8" wp14:editId="1735831D">
+                <wp:simplePos x="0" y="0"/>
+                <wp:positionH relativeFrom="column">
+                  <wp:posOffset>-64296</wp:posOffset>
+                </wp:positionH>
+                <wp:positionV relativeFrom="paragraph">
+                  <wp:posOffset>233680</wp:posOffset>
+                </wp:positionV>
+                <wp:extent cx="5342890" cy="0"/>
+                <wp:effectExtent l="0" t="0" r="10160" b="19050"/>
+                <wp:wrapNone/>
+                <wp:docPr id="5" name="Straight Connector 5"/>
+                <wp:cNvGraphicFramePr/>
+                <a:graphic xmlns:a="http://schemas.openxmlformats.org/drawingml/2006/main">
+                  <a:graphicData uri="http://schemas.microsoft.com/office/word/2010/wordprocessingShape">
+                    <wps:wsp>
+                      <wps:cNvCnPr/>
+                      <wps:spPr>
+                        <a:xfrm>
+                          <a:off x="0" y="0"/>
+                          <a:ext cx="5342890" cy="0"/>
+                        </a:xfrm>
+                        <a:prstGeom prst="line">
+                          <a:avLst/>
+                        </a:prstGeom>
+                        <a:ln w="9525">
+                          <a:solidFill>
+                            <a:schemeClr val="bg1">
+                              <a:lumMod val="50000"/>
+                            </a:schemeClr>
+                          </a:solidFill>
+                          <a:prstDash val="dash"/>
+                        </a:ln>
+                      </wps:spPr>
+                      <wps:style>
+                        <a:lnRef idx="1">
+                          <a:schemeClr val="accent1"/>
+                        </a:lnRef>
+                        <a:fillRef idx="0">
+                          <a:schemeClr val="accent1"/>
+                        </a:fillRef>
+                        <a:effectRef idx="0">
+                          <a:schemeClr val="accent1"/>
+                        </a:effectRef>
+                        <a:fontRef idx="minor">
+                          <a:schemeClr val="tx1"/>
+                        </a:fontRef>
+                      </wps:style>
+                      <wps:bodyPr/>
+                    </wps:wsp>
+                  </a:graphicData>
+                </a:graphic>
+              </wp:anchor>
+            </w:drawing>
+          </mc:Choice>
+          <mc:Fallback>
+            <w:pict>
+              <v:line w14:anchorId="0BBEA52B" id="Straight Connector 5" o:spid="_x0000_s1026" style="position:absolute;z-index:251665408;visibility:visible;mso-wrap-style:square;mso-wrap-distance-left:9pt;mso-wrap-distance-top:0;mso-wrap-distance-right:9pt;mso-wrap-distance-bottom:0;mso-position-horizontal:absolute;mso-position-horizontal-relative:text;mso-position-vertical:absolute;mso-position-vertical-relative:text" from="-5.05pt,18.4pt" to="415.65pt,18.4pt" o:gfxdata="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" strokecolor="#7f7f7f [1612]">
+                <v:stroke dashstyle="dash" joinstyle="miter"/>
+              </v:line>
+            </w:pict>
+          </mc:Fallback>
+        </mc:AlternateContent>
+      </w:r>
+      <w:r>
+        <w:rPr>
+          <w:b/>
+        </w:rPr>
+        <w:t>Prev</w:t>
+      </w:r>
+      <w:r>
+        <w:rPr>
+          <w:b/>
+        </w:rPr>
+        <w:t xml:space="preserve"> (2014)</w:t>
+      </w:r>
+      <w:r>
+        <w:rPr>
+          <w:b/>
+        </w:rPr>
+        <w:t>:</w:t>
       </w:r>
       <w:r>
         <w:tab/>
@@ -114,15 +197,18 @@
           <w:tab w:val="left" w:pos="6480"/>
           <w:tab w:val="left" w:pos="7380"/>
         </w:tabs>
-        <w:rPr>
-          <w:b/>
-        </w:rPr>
-      </w:pPr>
-      <w:r>
-        <w:rPr>
-          <w:b/>
-        </w:rPr>
-        <w:t>Now:</w:t>
+      </w:pPr>
+      <w:r>
+        <w:rPr>
+          <w:b/>
+        </w:rPr>
+        <w:t>Start (10/16)</w:t>
+      </w:r>
+      <w:r>
+        <w:rPr>
+          <w:b/>
+        </w:rPr>
+        <w:t>:</w:t>
       </w:r>
       <w:r>
         <w:rPr>
@@ -143,6 +229,98 @@
       <w:r>
         <w:tab/>
         <w:t>/ 30.6 lbs</w:t>
+      </w:r>
+    </w:p>
+    <w:p>
+      <w:pPr>
+        <w:tabs>
+          <w:tab w:val="left" w:pos="2880"/>
+          <w:tab w:val="left" w:pos="6480"/>
+          <w:tab w:val="left" w:pos="7380"/>
+        </w:tabs>
+      </w:pPr>
+      <w:r>
+        <w:rPr>
+          <w:b/>
+          <w:noProof/>
+        </w:rPr>
+        <mc:AlternateContent>
+          <mc:Choice Requires="wps">
+            <w:drawing>
+              <wp:anchor distT="0" distB="0" distL="114300" distR="114300" simplePos="0" relativeHeight="251663360" behindDoc="0" locked="0" layoutInCell="1" allowOverlap="1">
+                <wp:simplePos x="0" y="0"/>
+                <wp:positionH relativeFrom="column">
+                  <wp:posOffset>-53975</wp:posOffset>
+                </wp:positionH>
+                <wp:positionV relativeFrom="paragraph">
+                  <wp:posOffset>212251</wp:posOffset>
+                </wp:positionV>
+                <wp:extent cx="5342890" cy="0"/>
+                <wp:effectExtent l="0" t="0" r="29210" b="19050"/>
+                <wp:wrapNone/>
+                <wp:docPr id="2" name="Straight Connector 2"/>
+                <wp:cNvGraphicFramePr/>
+                <a:graphic xmlns:a="http://schemas.openxmlformats.org/drawingml/2006/main">
+                  <a:graphicData uri="http://schemas.microsoft.com/office/word/2010/wordprocessingShape">
+                    <wps:wsp>
+                      <wps:cNvCnPr/>
+                      <wps:spPr>
+                        <a:xfrm>
+                          <a:off x="0" y="0"/>
+                          <a:ext cx="5342890" cy="0"/>
+                        </a:xfrm>
+                        <a:prstGeom prst="line">
+                          <a:avLst/>
+                        </a:prstGeom>
+                        <a:ln w="9525">
+                          <a:solidFill>
+                            <a:schemeClr val="tx1"/>
+                          </a:solidFill>
+                        </a:ln>
+                      </wps:spPr>
+                      <wps:style>
+                        <a:lnRef idx="1">
+                          <a:schemeClr val="accent1"/>
+                        </a:lnRef>
+                        <a:fillRef idx="0">
+                          <a:schemeClr val="accent1"/>
+                        </a:fillRef>
+                        <a:effectRef idx="0">
+                          <a:schemeClr val="accent1"/>
+                        </a:effectRef>
+                        <a:fontRef idx="minor">
+                          <a:schemeClr val="tx1"/>
+                        </a:fontRef>
+                      </wps:style>
+                      <wps:bodyPr/>
+                    </wps:wsp>
+                  </a:graphicData>
+                </a:graphic>
+              </wp:anchor>
+            </w:drawing>
+          </mc:Choice>
+          <mc:Fallback>
+            <w:pict>
+              <v:line w14:anchorId="3F2ACA3D" id="Straight Connector 2" o:spid="_x0000_s1026" style="position:absolute;z-index:251663360;visibility:visible;mso-wrap-style:square;mso-wrap-distance-left:9pt;mso-wrap-distance-top:0;mso-wrap-distance-right:9pt;mso-wrap-distance-bottom:0;mso-position-horizontal:absolute;mso-position-horizontal-relative:text;mso-position-vertical:absolute;mso-position-vertical-relative:text" from="-4.25pt,16.7pt" to="416.45pt,16.7pt" o:gfxdata="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" strokecolor="black [3213]">
+                <v:stroke joinstyle="miter"/>
+              </v:line>
+            </w:pict>
+          </mc:Fallback>
+        </mc:AlternateContent>
+      </w:r>
+      <w:r>
+        <w:rPr>
+          <w:b/>
+        </w:rPr>
+        <w:t>Today (11/23):</w:t>
+      </w:r>
+      <w:r>
+        <w:tab/>
+        <w:t>183.8 lbs (15.8%)</w:t>
+      </w:r>
+      <w:r>
+        <w:tab/>
+        <w:t>154.8 lbs / 29.0 lbs</w:t>
       </w:r>
     </w:p>
     <w:p>
@@ -1115,6 +1293,9 @@
     </w:p>
     <w:p>
       <w:pPr>
+        <w:tabs>
+          <w:tab w:val="center" w:pos="5400"/>
+        </w:tabs>
         <w:spacing w:after="80"/>
         <w:rPr>
           <w:b/>
@@ -1130,12 +1311,23 @@
         </w:rPr>
         <w:t>Routine Plan</w:t>
       </w:r>
+      <w:bookmarkStart w:id="0" w:name="_GoBack"/>
+      <w:bookmarkEnd w:id="0"/>
+      <w:r>
+        <w:rPr>
+          <w:b/>
+          <w:sz w:val="28"/>
+          <w:szCs w:val="28"/>
+        </w:rPr>
+        <w:tab/>
+      </w:r>
     </w:p>
     <w:p>
       <w:pPr>
         <w:spacing w:after="80"/>
       </w:pPr>
       <w:r>
+        <w:lastRenderedPageBreak/>
         <w:t>Justin will purse the 3-day lift with 1-day rest until habit and routine is established, at which point he will revisit</w:t>
       </w:r>
       <w:r>
@@ -1160,7 +1352,6 @@
           <w:sz w:val="36"/>
           <w:szCs w:val="36"/>
         </w:rPr>
-        <w:lastRenderedPageBreak/>
         <w:t>Starting Plan</w:t>
       </w:r>
       <w:r>
@@ -1172,7 +1363,6 @@
         <w:t xml:space="preserve"> – Establishing Routine</w:t>
       </w:r>
     </w:p>
-    <w:bookmarkStart w:id="0" w:name="_GoBack"/>
     <w:bookmarkStart w:id="1" w:name="_MON_1540729286"/>
     <w:bookmarkEnd w:id="1"/>
     <w:p>
@@ -1200,13 +1390,12 @@
             <v:path o:extrusionok="f" gradientshapeok="t" o:connecttype="rect"/>
             <o:lock v:ext="edit" aspectratio="t"/>
           </v:shapetype>
-          <v:shape id="_x0000_i1033" type="#_x0000_t75" style="width:447.55pt;height:572.25pt" o:ole="">
+          <v:shape id="_x0000_i1025" type="#_x0000_t75" style="width:447.55pt;height:572.25pt" o:ole="">
             <v:imagedata r:id="rId9" o:title=""/>
           </v:shape>
-          <o:OLEObject Type="Embed" ProgID="Excel.Sheet.8" ShapeID="_x0000_i1033" DrawAspect="Content" ObjectID="_1541077591" r:id="rId10"/>
+          <o:OLEObject Type="Embed" ProgID="Excel.Sheet.8" ShapeID="_x0000_i1025" DrawAspect="Content" ObjectID="_1541401071" r:id="rId10"/>
         </w:object>
       </w:r>
-      <w:bookmarkEnd w:id="0"/>
     </w:p>
     <w:p/>
     <w:p/>
@@ -1265,7 +1454,10 @@
       <w:ptab w:relativeTo="margin" w:alignment="center" w:leader="none"/>
     </w:r>
     <w:r>
-      <w:t>Revision 2.4</w:t>
+      <w:t>Revision 2.</w:t>
+    </w:r>
+    <w:r>
+      <w:t>5</w:t>
     </w:r>
     <w:r>
       <w:ptab w:relativeTo="margin" w:alignment="right" w:leader="none"/>
@@ -1286,7 +1478,7 @@
       <w:rPr>
         <w:noProof/>
       </w:rPr>
-      <w:t>11/19/16</w:t>
+      <w:t>11/23/16</w:t>
     </w:r>
     <w:r>
       <w:fldChar w:fldCharType="end"/>
@@ -2720,7 +2912,7 @@
 </file>
 
 <file path=customXml/itemProps1.xml><?xml version="1.0" encoding="utf-8"?>
-<ds:datastoreItem xmlns:ds="http://schemas.openxmlformats.org/officeDocument/2006/customXml" ds:itemID="{A59BBBBD-D8AC-42BB-81B9-343AF916B250}">
+<ds:datastoreItem xmlns:ds="http://schemas.openxmlformats.org/officeDocument/2006/customXml" ds:itemID="{F8DFCB01-ECE8-423D-B2FA-DB51401923E3}">
   <ds:schemaRefs>
     <ds:schemaRef ds:uri="http://schemas.openxmlformats.org/officeDocument/2006/bibliography"/>
   </ds:schemaRefs>

</xml_diff>

<commit_message>
(C)    update to lower, lunges added and others
</commit_message>
<xml_diff>
--- a/Suppl/Emerald Fitness - Nov Plan.docx
+++ b/Suppl/Emerald Fitness - Nov Plan.docx
@@ -799,7 +799,7 @@
       <w:pPr>
         <w:pStyle w:val="ListParagraph"/>
         <w:numPr>
-          <w:ilvl w:val="1"/>
+          <w:ilvl w:val="0"/>
           <w:numId w:val="2"/>
         </w:numPr>
         <w:tabs>
@@ -936,11 +936,7 @@
         </mc:AlternateContent>
       </w:r>
       <w:r>
-        <w:t>120 min training / motion</w:t>
-      </w:r>
-      <w:r>
-        <w:tab/>
-        <w:t>(e.g. lifts)</w:t>
+        <w:t>The average healthy weight loss pace is 1 lbs/month</w:t>
       </w:r>
     </w:p>
     <w:p>
@@ -950,34 +946,21 @@
           <w:ilvl w:val="1"/>
           <w:numId w:val="2"/>
         </w:numPr>
-        <w:tabs>
-          <w:tab w:val="left" w:pos="4770"/>
-        </w:tabs>
-      </w:pPr>
-      <w:r>
-        <w:t xml:space="preserve">130 min </w:t>
-      </w:r>
-      <w:r>
-        <w:t>exercise</w:t>
-      </w:r>
-      <w:r>
-        <w:t xml:space="preserve"> / cardio &amp; fitness</w:t>
-      </w:r>
-      <w:r>
-        <w:tab/>
-        <w:t>(e</w:t>
-      </w:r>
-      <w:r>
-        <w:t>.</w:t>
-      </w:r>
-      <w:r>
-        <w:t xml:space="preserve">g. </w:t>
-      </w:r>
-      <w:r>
-        <w:t>r</w:t>
-      </w:r>
-      <w:r>
-        <w:t>unning)</w:t>
+      </w:pPr>
+      <w:r>
+        <w:t>Your plan calls for at least one year</w:t>
+      </w:r>
+    </w:p>
+    <w:p>
+      <w:pPr>
+        <w:pStyle w:val="ListParagraph"/>
+        <w:numPr>
+          <w:ilvl w:val="0"/>
+          <w:numId w:val="2"/>
+        </w:numPr>
+      </w:pPr>
+      <w:r>
+        <w:t>Gain muscle first, don’t emphasize weight loss until after</w:t>
       </w:r>
     </w:p>
     <w:p>
@@ -987,21 +970,54 @@
           <w:ilvl w:val="1"/>
           <w:numId w:val="2"/>
         </w:numPr>
-        <w:tabs>
-          <w:tab w:val="left" w:pos="4770"/>
-        </w:tabs>
-      </w:pPr>
-      <w:r>
-        <w:t>130 min recreation activity</w:t>
-      </w:r>
-      <w:r>
-        <w:t xml:space="preserve"> </w:t>
-      </w:r>
-      <w:r>
-        <w:tab/>
-      </w:r>
-      <w:r>
-        <w:t>(e.g. walk the lake)</w:t>
+      </w:pPr>
+      <w:r>
+        <w:t>“</w:t>
+      </w:r>
+      <w:r>
+        <w:rPr>
+          <w:i/>
+        </w:rPr>
+        <w:t>Convert your weight, it’s not a Lo</w:t>
+      </w:r>
+      <w:r>
+        <w:rPr>
+          <w:i/>
+        </w:rPr>
+        <w:t>se</w:t>
+      </w:r>
+      <w:r>
+        <w:rPr>
+          <w:i/>
+        </w:rPr>
+        <w:t>/Grow game you see</w:t>
+      </w:r>
+      <w:r>
+        <w:t>”</w:t>
+      </w:r>
+    </w:p>
+    <w:p>
+      <w:pPr>
+        <w:pStyle w:val="ListParagraph"/>
+        <w:numPr>
+          <w:ilvl w:val="1"/>
+          <w:numId w:val="2"/>
+        </w:numPr>
+      </w:pPr>
+      <w:r>
+        <w:t>This minimizes number of cycles and time taken dramatically</w:t>
+      </w:r>
+    </w:p>
+    <w:p>
+      <w:pPr>
+        <w:pStyle w:val="ListParagraph"/>
+        <w:numPr>
+          <w:ilvl w:val="1"/>
+          <w:numId w:val="2"/>
+        </w:numPr>
+      </w:pPr>
+      <w:r>
+        <w:t>There will be several rounds to final achieved goals</w:t>
       </w:r>
     </w:p>
     <w:p>
@@ -1013,7 +1029,7 @@
         </w:numPr>
       </w:pPr>
       <w:r>
-        <w:t>The average healthy weight loss pace is 1 lbs/month</w:t>
+        <w:t xml:space="preserve">Diet and diet-balance are one of the most important long term components of your plan. </w:t>
       </w:r>
     </w:p>
     <w:p>
@@ -1025,118 +1041,116 @@
         </w:numPr>
       </w:pPr>
       <w:r>
-        <w:t>Your plan calls for at least one year</w:t>
-      </w:r>
-    </w:p>
-    <w:p>
-      <w:pPr>
-        <w:pStyle w:val="ListParagraph"/>
-        <w:numPr>
-          <w:ilvl w:val="0"/>
-          <w:numId w:val="2"/>
-        </w:numPr>
-      </w:pPr>
-      <w:r>
-        <w:t>Gain muscle first, don’t emphasize weight loss until after</w:t>
-      </w:r>
-    </w:p>
-    <w:p>
-      <w:pPr>
-        <w:pStyle w:val="ListParagraph"/>
-        <w:numPr>
-          <w:ilvl w:val="1"/>
-          <w:numId w:val="2"/>
-        </w:numPr>
-      </w:pPr>
-      <w:r>
-        <w:t>“</w:t>
-      </w:r>
-      <w:r>
-        <w:rPr>
-          <w:i/>
-        </w:rPr>
-        <w:t>Convert your weight, it’s not a Lo</w:t>
-      </w:r>
-      <w:r>
-        <w:rPr>
-          <w:i/>
-        </w:rPr>
-        <w:t>se</w:t>
-      </w:r>
-      <w:r>
-        <w:rPr>
-          <w:i/>
-        </w:rPr>
-        <w:t>/Grow game you see</w:t>
-      </w:r>
-      <w:r>
-        <w:t>”</w:t>
-      </w:r>
-    </w:p>
-    <w:p>
-      <w:pPr>
-        <w:pStyle w:val="ListParagraph"/>
-        <w:numPr>
-          <w:ilvl w:val="1"/>
-          <w:numId w:val="2"/>
-        </w:numPr>
-      </w:pPr>
-      <w:r>
-        <w:t>This minimizes number of cycles and time taken dramatically</w:t>
-      </w:r>
-    </w:p>
-    <w:p>
-      <w:pPr>
-        <w:pStyle w:val="ListParagraph"/>
-        <w:numPr>
-          <w:ilvl w:val="1"/>
-          <w:numId w:val="2"/>
-        </w:numPr>
-      </w:pPr>
-      <w:r>
-        <w:t>There will be several rounds to final achieved goals</w:t>
-      </w:r>
-    </w:p>
-    <w:p>
-      <w:pPr>
-        <w:pStyle w:val="ListParagraph"/>
-        <w:numPr>
-          <w:ilvl w:val="0"/>
-          <w:numId w:val="2"/>
-        </w:numPr>
-      </w:pPr>
-      <w:r>
-        <w:t xml:space="preserve">Diet and diet-balance are one of the most important long term components of your plan. </w:t>
-      </w:r>
-    </w:p>
-    <w:p>
-      <w:pPr>
-        <w:pStyle w:val="ListParagraph"/>
-        <w:numPr>
-          <w:ilvl w:val="1"/>
-          <w:numId w:val="2"/>
-        </w:numPr>
-      </w:pPr>
-      <w:r>
-        <w:t>Especially in Protein/Carb/Fat distribution</w:t>
-      </w:r>
-      <w:r>
-        <w:t xml:space="preserve">. </w:t>
-      </w:r>
-      <w:r>
-        <w:t>Healthy Fats are a strong replacement for Carbs</w:t>
-      </w:r>
-    </w:p>
-    <w:p>
-      <w:pPr>
-        <w:pStyle w:val="ListParagraph"/>
-        <w:numPr>
-          <w:ilvl w:val="1"/>
-          <w:numId w:val="2"/>
-        </w:numPr>
-      </w:pPr>
-      <w:r>
         <w:t>A primary goal is healthy lifestyle balance, ensure you target something that you can maintain</w:t>
+      </w:r>
+    </w:p>
+    <w:p>
+      <w:pPr>
+        <w:rPr>
+          <w:b/>
+          <w:sz w:val="28"/>
+          <w:szCs w:val="28"/>
+        </w:rPr>
+      </w:pPr>
+      <w:r>
+        <w:rPr>
+          <w:b/>
+          <w:sz w:val="28"/>
+          <w:szCs w:val="28"/>
+        </w:rPr>
+        <w:t>Supplemental Nutrients Plan</w:t>
+      </w:r>
+    </w:p>
+    <w:p>
+      <w:r>
+        <w:t>Protein (after workout) – 1 Scoops w/Almond Milk</w:t>
+      </w:r>
+    </w:p>
+    <w:p>
+      <w:r>
+        <w:t xml:space="preserve">               (lunch replace) – 2 Scoops w/Almond Milk</w:t>
+      </w:r>
+    </w:p>
+    <w:p>
+      <w:pPr>
+        <w:tabs>
+          <w:tab w:val="right" w:pos="2160"/>
+        </w:tabs>
+      </w:pPr>
+      <w:r>
+        <w:t xml:space="preserve">Aminos (after workout) </w:t>
+      </w:r>
+      <w:r>
+        <w:t>–</w:t>
+      </w:r>
+      <w:r>
+        <w:t xml:space="preserve"> 1 Scoop</w:t>
+      </w:r>
+    </w:p>
+    <w:p>
+      <w:pPr>
+        <w:tabs>
+          <w:tab w:val="right" w:pos="2160"/>
+        </w:tabs>
+      </w:pPr>
+      <w:r>
+        <w:t xml:space="preserve">                   Water (daily) – 70 oz</w:t>
+      </w:r>
+      <w:r>
+        <w:t>.</w:t>
+      </w:r>
+    </w:p>
+    <w:p>
+      <w:pPr>
+        <w:tabs>
+          <w:tab w:val="center" w:pos="5400"/>
+        </w:tabs>
+        <w:spacing w:after="80"/>
+        <w:rPr>
+          <w:b/>
+          <w:sz w:val="28"/>
+          <w:szCs w:val="28"/>
+        </w:rPr>
+      </w:pPr>
+      <w:r>
+        <w:rPr>
+          <w:b/>
+          <w:sz w:val="28"/>
+          <w:szCs w:val="28"/>
+        </w:rPr>
+        <w:t>Routine Plan</w:t>
+      </w:r>
+      <w:r>
+        <w:rPr>
+          <w:b/>
+          <w:sz w:val="28"/>
+          <w:szCs w:val="28"/>
+        </w:rPr>
+        <w:tab/>
+      </w:r>
+    </w:p>
+    <w:p>
+      <w:pPr>
+        <w:spacing w:after="80"/>
+      </w:pPr>
+      <w:r>
+        <w:t xml:space="preserve">Justin will purse the 3-day lift with 1-day rest until habit and routine is established, at which point he will revisit with </w:t>
+      </w:r>
+      <w:r>
+        <w:t xml:space="preserve">Caitlyn </w:t>
+      </w:r>
+      <w:r>
+        <w:t>to proceed further.</w:t>
+      </w:r>
+    </w:p>
+    <w:p>
+      <w:pPr>
+        <w:tabs>
+          <w:tab w:val="right" w:pos="2160"/>
+        </w:tabs>
+      </w:pPr>
+      <w:r>
+        <w:br w:type="page"/>
       </w:r>
     </w:p>
     <w:p>
@@ -1157,6 +1171,7 @@
           <w:sz w:val="28"/>
           <w:szCs w:val="28"/>
         </w:rPr>
+        <w:lastRenderedPageBreak/>
         <w:t>Fitness History</w:t>
       </w:r>
     </w:p>
@@ -1273,7 +1288,7 @@
           <w:tab w:val="left" w:pos="6480"/>
           <w:tab w:val="left" w:pos="7380"/>
         </w:tabs>
-        <w:spacing w:after="0"/>
+        <w:spacing w:after="120"/>
       </w:pPr>
       <w:r>
         <w:tab/>
@@ -1289,52 +1304,6 @@
       </w:r>
       <w:r>
         <w:t xml:space="preserve"> (8mph max, 7mph 10m min)</w:t>
-      </w:r>
-    </w:p>
-    <w:p>
-      <w:pPr>
-        <w:tabs>
-          <w:tab w:val="center" w:pos="5400"/>
-        </w:tabs>
-        <w:spacing w:after="80"/>
-        <w:rPr>
-          <w:b/>
-          <w:sz w:val="28"/>
-          <w:szCs w:val="28"/>
-        </w:rPr>
-      </w:pPr>
-      <w:r>
-        <w:rPr>
-          <w:b/>
-          <w:sz w:val="28"/>
-          <w:szCs w:val="28"/>
-        </w:rPr>
-        <w:t>Routine Plan</w:t>
-      </w:r>
-      <w:bookmarkStart w:id="0" w:name="_GoBack"/>
-      <w:bookmarkEnd w:id="0"/>
-      <w:r>
-        <w:rPr>
-          <w:b/>
-          <w:sz w:val="28"/>
-          <w:szCs w:val="28"/>
-        </w:rPr>
-        <w:tab/>
-      </w:r>
-    </w:p>
-    <w:p>
-      <w:pPr>
-        <w:spacing w:after="80"/>
-      </w:pPr>
-      <w:r>
-        <w:lastRenderedPageBreak/>
-        <w:t>Justin will purse the 3-day lift with 1-day rest until habit and routine is established, at which point he will revisit</w:t>
-      </w:r>
-      <w:r>
-        <w:t xml:space="preserve"> with Robb </w:t>
-      </w:r>
-      <w:r>
-        <w:t>to proceed further.</w:t>
       </w:r>
     </w:p>
     <w:p>
@@ -1363,14 +1332,15 @@
         <w:t xml:space="preserve"> – Establishing Routine</w:t>
       </w:r>
     </w:p>
-    <w:bookmarkStart w:id="1" w:name="_MON_1540729286"/>
-    <w:bookmarkEnd w:id="1"/>
+    <w:bookmarkStart w:id="0" w:name="_MON_1540729286"/>
+    <w:bookmarkEnd w:id="0"/>
     <w:p>
       <w:pPr>
         <w:ind w:firstLine="720"/>
-      </w:pPr>
-      <w:r>
-        <w:object w:dxaOrig="8951" w:dyaOrig="11445">
+        <w:jc w:val="center"/>
+      </w:pPr>
+      <w:r>
+        <w:object w:dxaOrig="10006" w:dyaOrig="11428">
           <v:shapetype id="_x0000_t75" coordsize="21600,21600" o:spt="75" o:preferrelative="t" path="m@4@5l@4@11@9@11@9@5xe" filled="f" stroked="f">
             <v:stroke joinstyle="miter"/>
             <v:formulas>
@@ -1390,12 +1360,14 @@
             <v:path o:extrusionok="f" gradientshapeok="t" o:connecttype="rect"/>
             <o:lock v:ext="edit" aspectratio="t"/>
           </v:shapetype>
-          <v:shape id="_x0000_i1025" type="#_x0000_t75" style="width:447.55pt;height:572.25pt" o:ole="">
+          <v:shape id="_x0000_i1052" type="#_x0000_t75" style="width:473.8pt;height:541.1pt" o:ole="">
             <v:imagedata r:id="rId9" o:title=""/>
           </v:shape>
-          <o:OLEObject Type="Embed" ProgID="Excel.Sheet.8" ShapeID="_x0000_i1025" DrawAspect="Content" ObjectID="_1541401071" r:id="rId10"/>
+          <o:OLEObject Type="Embed" ProgID="Excel.Sheet.8" ShapeID="_x0000_i1052" DrawAspect="Content" ObjectID="_1541425852" r:id="rId10"/>
         </w:object>
       </w:r>
+      <w:bookmarkStart w:id="1" w:name="_GoBack"/>
+      <w:bookmarkEnd w:id="1"/>
     </w:p>
     <w:p/>
     <w:p/>
@@ -1457,7 +1429,7 @@
       <w:t>Revision 2.</w:t>
     </w:r>
     <w:r>
-      <w:t>5</w:t>
+      <w:t>6</w:t>
     </w:r>
     <w:r>
       <w:ptab w:relativeTo="margin" w:alignment="right" w:leader="none"/>
@@ -2912,7 +2884,7 @@
 </file>
 
 <file path=customXml/itemProps1.xml><?xml version="1.0" encoding="utf-8"?>
-<ds:datastoreItem xmlns:ds="http://schemas.openxmlformats.org/officeDocument/2006/customXml" ds:itemID="{F8DFCB01-ECE8-423D-B2FA-DB51401923E3}">
+<ds:datastoreItem xmlns:ds="http://schemas.openxmlformats.org/officeDocument/2006/customXml" ds:itemID="{ACB2251E-F471-4D63-B045-CB91D492BAD5}">
   <ds:schemaRefs>
     <ds:schemaRef ds:uri="http://schemas.openxmlformats.org/officeDocument/2006/bibliography"/>
   </ds:schemaRefs>

</xml_diff>

<commit_message>
(C)    updated/corrected a few lifts, cleaned up doc
</commit_message>
<xml_diff>
--- a/Suppl/Emerald Fitness - Nov Plan.docx
+++ b/Suppl/Emerald Fitness - Nov Plan.docx
@@ -1078,13 +1078,7 @@
         </w:tabs>
       </w:pPr>
       <w:r>
-        <w:t xml:space="preserve">Aminos (after workout) </w:t>
-      </w:r>
-      <w:r>
-        <w:t>–</w:t>
-      </w:r>
-      <w:r>
-        <w:t xml:space="preserve"> 1 Scoop</w:t>
+        <w:t>Aminos (after workout) – 1 Scoop</w:t>
       </w:r>
     </w:p>
     <w:p>
@@ -1134,13 +1128,7 @@
         <w:spacing w:after="80"/>
       </w:pPr>
       <w:r>
-        <w:t xml:space="preserve">Justin will purse the 3-day lift with 1-day rest until habit and routine is established, at which point he will revisit with </w:t>
-      </w:r>
-      <w:r>
-        <w:t xml:space="preserve">Caitlyn </w:t>
-      </w:r>
-      <w:r>
-        <w:t>to proceed further.</w:t>
+        <w:t>Justin will purse the 3-day lift with 1-day rest until habit and routine is established, at which point he will revisit with Caitlyn to proceed further.</w:t>
       </w:r>
     </w:p>
     <w:p>
@@ -1329,18 +1317,28 @@
           <w:sz w:val="36"/>
           <w:szCs w:val="36"/>
         </w:rPr>
-        <w:t xml:space="preserve"> – Establishing Routine</w:t>
-      </w:r>
-    </w:p>
-    <w:bookmarkStart w:id="0" w:name="_MON_1540729286"/>
-    <w:bookmarkEnd w:id="0"/>
+        <w:t xml:space="preserve"> – Establishing Rou</w:t>
+      </w:r>
+      <w:bookmarkStart w:id="0" w:name="_GoBack"/>
+      <w:bookmarkEnd w:id="0"/>
+      <w:r>
+        <w:rPr>
+          <w:b/>
+          <w:sz w:val="36"/>
+          <w:szCs w:val="36"/>
+        </w:rPr>
+        <w:t>tine</w:t>
+      </w:r>
+    </w:p>
+    <w:bookmarkStart w:id="1" w:name="_MON_1540729286"/>
+    <w:bookmarkEnd w:id="1"/>
     <w:p>
       <w:pPr>
         <w:ind w:firstLine="720"/>
         <w:jc w:val="center"/>
       </w:pPr>
       <w:r>
-        <w:object w:dxaOrig="10006" w:dyaOrig="11428">
+        <w:object w:dxaOrig="10003" w:dyaOrig="11445">
           <v:shapetype id="_x0000_t75" coordsize="21600,21600" o:spt="75" o:preferrelative="t" path="m@4@5l@4@11@9@11@9@5xe" filled="f" stroked="f">
             <v:stroke joinstyle="miter"/>
             <v:formulas>
@@ -1360,22 +1358,12 @@
             <v:path o:extrusionok="f" gradientshapeok="t" o:connecttype="rect"/>
             <o:lock v:ext="edit" aspectratio="t"/>
           </v:shapetype>
-          <v:shape id="_x0000_i1052" type="#_x0000_t75" style="width:473.8pt;height:541.1pt" o:ole="">
+          <v:shape id="_x0000_i1036" type="#_x0000_t75" style="width:474.15pt;height:541.35pt" o:ole="">
             <v:imagedata r:id="rId9" o:title=""/>
           </v:shape>
-          <o:OLEObject Type="Embed" ProgID="Excel.Sheet.8" ShapeID="_x0000_i1052" DrawAspect="Content" ObjectID="_1541425852" r:id="rId10"/>
+          <o:OLEObject Type="Embed" ProgID="Excel.Sheet.8" ShapeID="_x0000_i1036" DrawAspect="Content" ObjectID="_1541499108" r:id="rId10"/>
         </w:object>
       </w:r>
-      <w:bookmarkStart w:id="1" w:name="_GoBack"/>
-      <w:bookmarkEnd w:id="1"/>
-    </w:p>
-    <w:p/>
-    <w:p/>
-    <w:p/>
-    <w:p>
-      <w:pPr>
-        <w:jc w:val="center"/>
-      </w:pPr>
     </w:p>
     <w:sectPr>
       <w:footerReference w:type="default" r:id="rId11"/>
@@ -1429,7 +1417,7 @@
       <w:t>Revision 2.</w:t>
     </w:r>
     <w:r>
-      <w:t>6</w:t>
+      <w:t>7</w:t>
     </w:r>
     <w:r>
       <w:ptab w:relativeTo="margin" w:alignment="right" w:leader="none"/>
@@ -1450,7 +1438,7 @@
       <w:rPr>
         <w:noProof/>
       </w:rPr>
-      <w:t>11/23/16</w:t>
+      <w:t>11/24/16</w:t>
     </w:r>
     <w:r>
       <w:fldChar w:fldCharType="end"/>
@@ -2884,7 +2872,7 @@
 </file>
 
 <file path=customXml/itemProps1.xml><?xml version="1.0" encoding="utf-8"?>
-<ds:datastoreItem xmlns:ds="http://schemas.openxmlformats.org/officeDocument/2006/customXml" ds:itemID="{ACB2251E-F471-4D63-B045-CB91D492BAD5}">
+<ds:datastoreItem xmlns:ds="http://schemas.openxmlformats.org/officeDocument/2006/customXml" ds:itemID="{7F56D756-A115-48AD-A6D4-C5BD97ABE7DB}">
   <ds:schemaRefs>
     <ds:schemaRef ds:uri="http://schemas.openxmlformats.org/officeDocument/2006/bibliography"/>
   </ds:schemaRefs>

</xml_diff>

<commit_message>
(C)    lift change updates, to match equipment on hand
</commit_message>
<xml_diff>
--- a/Suppl/Emerald Fitness - Nov Plan.docx
+++ b/Suppl/Emerald Fitness - Nov Plan.docx
@@ -3,6 +3,12 @@
 <w:document xmlns:wpc="http://schemas.microsoft.com/office/word/2010/wordprocessingCanvas" xmlns:cx="http://schemas.microsoft.com/office/drawing/2014/chartex" xmlns:cx1="http://schemas.microsoft.com/office/drawing/2015/9/8/chartex" xmlns:cx2="http://schemas.microsoft.com/office/drawing/2015/10/21/chartex" xmlns:cx3="http://schemas.microsoft.com/office/drawing/2016/5/9/chartex" xmlns:cx4="http://schemas.microsoft.com/office/drawing/2016/5/10/chartex" xmlns:cx5="http://schemas.microsoft.com/office/drawing/2016/5/11/chartex" xmlns:mc="http://schemas.openxmlformats.org/markup-compatibility/2006" xmlns:o="urn:schemas-microsoft-com:office:office" xmlns:r="http://schemas.openxmlformats.org/officeDocument/2006/relationships" xmlns:m="http://schemas.openxmlformats.org/officeDocument/2006/math" xmlns:v="urn:schemas-microsoft-com:vml" xmlns:wp14="http://schemas.microsoft.com/office/word/2010/wordprocessingDrawing" xmlns:wp="http://schemas.openxmlformats.org/drawingml/2006/wordprocessingDrawing" xmlns:w10="urn:schemas-microsoft-com:office:word" xmlns:w="http://schemas.openxmlformats.org/wordprocessingml/2006/main" xmlns:w14="http://schemas.microsoft.com/office/word/2010/wordml" xmlns:w15="http://schemas.microsoft.com/office/word/2012/wordml" xmlns:w16se="http://schemas.microsoft.com/office/word/2015/wordml/symex" xmlns:wpg="http://schemas.microsoft.com/office/word/2010/wordprocessingGroup" xmlns:wpi="http://schemas.microsoft.com/office/word/2010/wordprocessingInk" xmlns:wne="http://schemas.microsoft.com/office/word/2006/wordml" xmlns:wps="http://schemas.microsoft.com/office/word/2010/wordprocessingShape" mc:Ignorable="w14 w15 w16se wp14">
   <w:body>
     <w:p>
+      <w:pPr>
+        <w:tabs>
+          <w:tab w:val="left" w:pos="1440"/>
+          <w:tab w:val="right" w:pos="10800"/>
+        </w:tabs>
+      </w:pPr>
       <w:r>
         <w:rPr>
           <w:b/>
@@ -16,8 +22,19 @@
         <w:tab/>
       </w:r>
       <w:r>
+        <w:t>Emerald City, Monroe, WA</w:t>
+      </w:r>
+      <w:r>
         <w:tab/>
-        <w:t>Emerald City, Monroe, WA</w:t>
+        <w:t>(</w:t>
+      </w:r>
+      <w:fldSimple w:instr=" DOCPROPERTY  &quot;Revision Date&quot;  \* MERGEFORMAT ">
+        <w:r>
+          <w:t>11/30/16</w:t>
+        </w:r>
+      </w:fldSimple>
+      <w:r>
+        <w:t>)</w:t>
       </w:r>
     </w:p>
     <w:p>
@@ -138,7 +155,7 @@
           </mc:Choice>
           <mc:Fallback>
             <w:pict>
-              <v:line w14:anchorId="0BBEA52B" id="Straight Connector 5" o:spid="_x0000_s1026" style="position:absolute;z-index:251665408;visibility:visible;mso-wrap-style:square;mso-wrap-distance-left:9pt;mso-wrap-distance-top:0;mso-wrap-distance-right:9pt;mso-wrap-distance-bottom:0;mso-position-horizontal:absolute;mso-position-horizontal-relative:text;mso-position-vertical:absolute;mso-position-vertical-relative:text" from="-5.05pt,18.4pt" to="415.65pt,18.4pt" o:gfxdata="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" strokecolor="#7f7f7f [1612]">
+              <v:line w14:anchorId="643F6E3A" id="Straight Connector 5" o:spid="_x0000_s1026" style="position:absolute;z-index:251665408;visibility:visible;mso-wrap-style:square;mso-wrap-distance-left:9pt;mso-wrap-distance-top:0;mso-wrap-distance-right:9pt;mso-wrap-distance-bottom:0;mso-position-horizontal:absolute;mso-position-horizontal-relative:text;mso-position-vertical:absolute;mso-position-vertical-relative:text" from="-5.05pt,18.4pt" to="415.65pt,18.4pt" o:gfxdata="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" strokecolor="#7f7f7f [1612]">
                 <v:stroke dashstyle="dash" joinstyle="miter"/>
               </v:line>
             </w:pict>
@@ -301,7 +318,7 @@
           </mc:Choice>
           <mc:Fallback>
             <w:pict>
-              <v:line w14:anchorId="3F2ACA3D" id="Straight Connector 2" o:spid="_x0000_s1026" style="position:absolute;z-index:251663360;visibility:visible;mso-wrap-style:square;mso-wrap-distance-left:9pt;mso-wrap-distance-top:0;mso-wrap-distance-right:9pt;mso-wrap-distance-bottom:0;mso-position-horizontal:absolute;mso-position-horizontal-relative:text;mso-position-vertical:absolute;mso-position-vertical-relative:text" from="-4.25pt,16.7pt" to="416.45pt,16.7pt" o:gfxdata="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" strokecolor="black [3213]">
+              <v:line w14:anchorId="0C64DBD8" id="Straight Connector 2" o:spid="_x0000_s1026" style="position:absolute;z-index:251663360;visibility:visible;mso-wrap-style:square;mso-wrap-distance-left:9pt;mso-wrap-distance-top:0;mso-wrap-distance-right:9pt;mso-wrap-distance-bottom:0;mso-position-horizontal:absolute;mso-position-horizontal-relative:text;mso-position-vertical:absolute;mso-position-vertical-relative:text" from="-4.25pt,16.7pt" to="416.45pt,16.7pt" o:gfxdata="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" strokecolor="black [3213]">
                 <v:stroke joinstyle="miter"/>
               </v:line>
             </w:pict>
@@ -312,15 +329,63 @@
         <w:rPr>
           <w:b/>
         </w:rPr>
-        <w:t>Today (11/23):</w:t>
+        <w:t>Today (11/2</w:t>
+      </w:r>
+      <w:r>
+        <w:rPr>
+          <w:b/>
+        </w:rPr>
+        <w:t>7</w:t>
+      </w:r>
+      <w:r>
+        <w:rPr>
+          <w:b/>
+        </w:rPr>
+        <w:t>):</w:t>
       </w:r>
       <w:r>
         <w:tab/>
-        <w:t>183.8 lbs (15.8%)</w:t>
+        <w:t>18</w:t>
+      </w:r>
+      <w:r>
+        <w:t>1</w:t>
+      </w:r>
+      <w:r>
+        <w:t>.</w:t>
+      </w:r>
+      <w:r>
+        <w:t>6</w:t>
+      </w:r>
+      <w:r>
+        <w:t xml:space="preserve"> lbs (15.</w:t>
+      </w:r>
+      <w:r>
+        <w:t>4</w:t>
+      </w:r>
+      <w:r>
+        <w:t>%)</w:t>
       </w:r>
       <w:r>
         <w:tab/>
-        <w:t>154.8 lbs / 29.0 lbs</w:t>
+        <w:t>15</w:t>
+      </w:r>
+      <w:r>
+        <w:t>3</w:t>
+      </w:r>
+      <w:r>
+        <w:t>.</w:t>
+      </w:r>
+      <w:r>
+        <w:t>6</w:t>
+      </w:r>
+      <w:r>
+        <w:t xml:space="preserve"> lbs / 2</w:t>
+      </w:r>
+      <w:r>
+        <w:t>8</w:t>
+      </w:r>
+      <w:r>
+        <w:t>.0 lbs</w:t>
       </w:r>
     </w:p>
     <w:p>
@@ -567,7 +632,7 @@
           </mc:Choice>
           <mc:Fallback>
             <w:pict>
-              <v:shapetype w14:anchorId="032A90E9" id="_x0000_t32" coordsize="21600,21600" o:spt="32" o:oned="t" path="m,l21600,21600e" filled="f">
+              <v:shapetype w14:anchorId="440B3128" id="_x0000_t32" coordsize="21600,21600" o:spt="32" o:oned="t" path="m,l21600,21600e" filled="f">
                 <v:path arrowok="t" fillok="f" o:connecttype="none"/>
                 <o:lock v:ext="edit" shapetype="t"/>
               </v:shapetype>
@@ -656,7 +721,7 @@
           </mc:Choice>
           <mc:Fallback>
             <w:pict>
-              <v:oval w14:anchorId="11C1420D" id="Oval 4" o:spid="_x0000_s1026" style="position:absolute;margin-left:258.15pt;margin-top:21.6pt;width:210.1pt;height:15.9pt;z-index:251660288;visibility:visible;mso-wrap-style:square;mso-width-percent:0;mso-height-percent:0;mso-wrap-distance-left:9pt;mso-wrap-distance-top:0;mso-wrap-distance-right:9pt;mso-wrap-distance-bottom:0;mso-position-horizontal:absolute;mso-position-horizontal-relative:text;mso-position-vertical:absolute;mso-position-vertical-relative:text;mso-width-percent:0;mso-height-percent:0;mso-width-relative:margin;mso-height-relative:margin;v-text-anchor:middle" o:gfxdata="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" filled="f" strokecolor="#375623 [1609]" strokeweight="1pt">
+              <v:oval w14:anchorId="48A49CC2" id="Oval 4" o:spid="_x0000_s1026" style="position:absolute;margin-left:258.15pt;margin-top:21.6pt;width:210.1pt;height:15.9pt;z-index:251660288;visibility:visible;mso-wrap-style:square;mso-width-percent:0;mso-height-percent:0;mso-wrap-distance-left:9pt;mso-wrap-distance-top:0;mso-wrap-distance-right:9pt;mso-wrap-distance-bottom:0;mso-position-horizontal:absolute;mso-position-horizontal-relative:text;mso-position-vertical:absolute;mso-position-vertical-relative:text;mso-width-percent:0;mso-height-percent:0;mso-width-relative:margin;mso-height-relative:margin;v-text-anchor:middle" o:gfxdata="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" filled="f" strokecolor="#375623 [1609]" strokeweight="1pt">
                 <v:stroke joinstyle="miter"/>
               </v:oval>
             </w:pict>
@@ -1317,21 +1382,11 @@
           <w:sz w:val="36"/>
           <w:szCs w:val="36"/>
         </w:rPr>
-        <w:t xml:space="preserve"> – Establishing Rou</w:t>
-      </w:r>
-      <w:bookmarkStart w:id="0" w:name="_GoBack"/>
-      <w:bookmarkEnd w:id="0"/>
-      <w:r>
-        <w:rPr>
-          <w:b/>
-          <w:sz w:val="36"/>
-          <w:szCs w:val="36"/>
-        </w:rPr>
-        <w:t>tine</w:t>
-      </w:r>
-    </w:p>
-    <w:bookmarkStart w:id="1" w:name="_MON_1540729286"/>
-    <w:bookmarkEnd w:id="1"/>
+        <w:t xml:space="preserve"> – Establishing Routine</w:t>
+      </w:r>
+    </w:p>
+    <w:bookmarkStart w:id="0" w:name="_MON_1540729286"/>
+    <w:bookmarkEnd w:id="0"/>
     <w:p>
       <w:pPr>
         <w:ind w:firstLine="720"/>
@@ -1358,15 +1413,255 @@
             <v:path o:extrusionok="f" gradientshapeok="t" o:connecttype="rect"/>
             <o:lock v:ext="edit" aspectratio="t"/>
           </v:shapetype>
-          <v:shape id="_x0000_i1036" type="#_x0000_t75" style="width:474.15pt;height:541.35pt" o:ole="">
+          <v:shape id="_x0000_i1040" type="#_x0000_t75" style="width:474.15pt;height:541.35pt" o:ole="">
             <v:imagedata r:id="rId9" o:title=""/>
           </v:shape>
-          <o:OLEObject Type="Embed" ProgID="Excel.Sheet.8" ShapeID="_x0000_i1036" DrawAspect="Content" ObjectID="_1541499108" r:id="rId10"/>
+          <o:OLEObject Type="Embed" ProgID="Excel.Sheet.8" ShapeID="_x0000_i1040" DrawAspect="Content" ObjectID="_1542026913" r:id="rId10"/>
         </w:object>
       </w:r>
     </w:p>
+    <w:p>
+      <w:pPr>
+        <w:rPr>
+          <w:b/>
+          <w:sz w:val="36"/>
+          <w:szCs w:val="36"/>
+        </w:rPr>
+      </w:pPr>
+      <w:r>
+        <w:rPr>
+          <w:b/>
+          <w:sz w:val="36"/>
+          <w:szCs w:val="36"/>
+        </w:rPr>
+        <w:lastRenderedPageBreak/>
+        <w:t>Fitness Log</w:t>
+      </w:r>
+    </w:p>
+    <w:bookmarkStart w:id="1" w:name="_MON_1541740839"/>
+    <w:bookmarkEnd w:id="1"/>
+    <w:p>
+      <w:pPr>
+        <w:jc w:val="center"/>
+        <w:rPr>
+          <w:b/>
+          <w:sz w:val="36"/>
+          <w:szCs w:val="36"/>
+        </w:rPr>
+      </w:pPr>
+      <w:r>
+        <w:rPr>
+          <w:b/>
+          <w:sz w:val="36"/>
+          <w:szCs w:val="36"/>
+        </w:rPr>
+        <w:object w:dxaOrig="4936" w:dyaOrig="4931">
+          <v:shape id="_x0000_i1026" type="#_x0000_t75" style="width:246.8pt;height:246.55pt" o:ole="">
+            <v:imagedata r:id="rId11" o:title=""/>
+          </v:shape>
+          <o:OLEObject Type="Embed" ProgID="Excel.Sheet.12" ShapeID="_x0000_i1026" DrawAspect="Content" ObjectID="_1542026914" r:id="rId12"/>
+        </w:object>
+      </w:r>
+    </w:p>
+    <w:p>
+      <w:pPr>
+        <w:jc w:val="center"/>
+        <w:rPr>
+          <w:b/>
+          <w:sz w:val="36"/>
+          <w:szCs w:val="36"/>
+        </w:rPr>
+      </w:pPr>
+    </w:p>
+    <w:p>
+      <w:pPr>
+        <w:jc w:val="center"/>
+        <w:rPr>
+          <w:b/>
+          <w:sz w:val="36"/>
+          <w:szCs w:val="36"/>
+        </w:rPr>
+      </w:pPr>
+    </w:p>
+    <w:bookmarkStart w:id="2" w:name="_MON_1542025796"/>
+    <w:bookmarkEnd w:id="2"/>
+    <w:p>
+      <w:pPr>
+        <w:jc w:val="center"/>
+        <w:rPr>
+          <w:b/>
+          <w:sz w:val="36"/>
+          <w:szCs w:val="36"/>
+        </w:rPr>
+      </w:pPr>
+      <w:r>
+        <w:rPr>
+          <w:b/>
+          <w:sz w:val="36"/>
+          <w:szCs w:val="36"/>
+        </w:rPr>
+        <w:object w:dxaOrig="4936" w:dyaOrig="3541">
+          <v:shape id="_x0000_i1027" type="#_x0000_t75" style="width:246.8pt;height:177.05pt" o:ole="">
+            <v:imagedata r:id="rId13" o:title=""/>
+          </v:shape>
+          <o:OLEObject Type="Embed" ProgID="Excel.Sheet.12" ShapeID="_x0000_i1027" DrawAspect="Content" ObjectID="_1542026915" r:id="rId14"/>
+        </w:object>
+      </w:r>
+    </w:p>
+    <w:p>
+      <w:pPr>
+        <w:rPr>
+          <w:b/>
+          <w:sz w:val="36"/>
+          <w:szCs w:val="36"/>
+        </w:rPr>
+      </w:pPr>
+      <w:r>
+        <w:rPr>
+          <w:b/>
+          <w:sz w:val="36"/>
+          <w:szCs w:val="36"/>
+        </w:rPr>
+        <w:br w:type="page"/>
+      </w:r>
+    </w:p>
+    <w:p>
+      <w:pPr>
+        <w:rPr>
+          <w:b/>
+          <w:sz w:val="36"/>
+          <w:szCs w:val="36"/>
+        </w:rPr>
+      </w:pPr>
+      <w:r>
+        <w:rPr>
+          <w:b/>
+          <w:sz w:val="36"/>
+          <w:szCs w:val="36"/>
+        </w:rPr>
+        <w:lastRenderedPageBreak/>
+        <w:t>Nutrition Log</w:t>
+      </w:r>
+    </w:p>
+    <w:bookmarkStart w:id="3" w:name="_MON_1542025839"/>
+    <w:bookmarkEnd w:id="3"/>
+    <w:p>
+      <w:pPr>
+        <w:jc w:val="center"/>
+        <w:rPr>
+          <w:b/>
+          <w:sz w:val="36"/>
+          <w:szCs w:val="36"/>
+        </w:rPr>
+      </w:pPr>
+      <w:r>
+        <w:rPr>
+          <w:b/>
+          <w:sz w:val="36"/>
+          <w:szCs w:val="36"/>
+        </w:rPr>
+        <w:object w:dxaOrig="4936" w:dyaOrig="2411">
+          <v:shape id="_x0000_i1028" type="#_x0000_t75" style="width:246.8pt;height:120.55pt" o:ole="">
+            <v:imagedata r:id="rId15" o:title=""/>
+          </v:shape>
+          <o:OLEObject Type="Embed" ProgID="Excel.Sheet.12" ShapeID="_x0000_i1028" DrawAspect="Content" ObjectID="_1542026916" r:id="rId16"/>
+        </w:object>
+      </w:r>
+      <w:bookmarkStart w:id="4" w:name="_GoBack"/>
+      <w:bookmarkEnd w:id="4"/>
+    </w:p>
+    <w:p>
+      <w:pPr>
+        <w:jc w:val="center"/>
+        <w:rPr>
+          <w:b/>
+          <w:sz w:val="36"/>
+          <w:szCs w:val="36"/>
+        </w:rPr>
+      </w:pPr>
+    </w:p>
+    <w:p>
+      <w:pPr>
+        <w:jc w:val="center"/>
+        <w:rPr>
+          <w:b/>
+          <w:sz w:val="36"/>
+          <w:szCs w:val="36"/>
+        </w:rPr>
+      </w:pPr>
+    </w:p>
+    <w:bookmarkStart w:id="5" w:name="_MON_1542025857"/>
+    <w:bookmarkEnd w:id="5"/>
+    <w:p>
+      <w:pPr>
+        <w:jc w:val="center"/>
+        <w:rPr>
+          <w:b/>
+          <w:sz w:val="36"/>
+          <w:szCs w:val="36"/>
+        </w:rPr>
+      </w:pPr>
+      <w:r>
+        <w:rPr>
+          <w:b/>
+          <w:sz w:val="36"/>
+          <w:szCs w:val="36"/>
+        </w:rPr>
+        <w:object w:dxaOrig="4936" w:dyaOrig="1990">
+          <v:shape id="_x0000_i1029" type="#_x0000_t75" style="width:246.8pt;height:99.5pt" o:ole="">
+            <v:imagedata r:id="rId17" o:title=""/>
+          </v:shape>
+          <o:OLEObject Type="Embed" ProgID="Excel.Sheet.12" ShapeID="_x0000_i1029" DrawAspect="Content" ObjectID="_1542026917" r:id="rId18"/>
+        </w:object>
+      </w:r>
+    </w:p>
+    <w:p>
+      <w:pPr>
+        <w:jc w:val="center"/>
+        <w:rPr>
+          <w:b/>
+          <w:sz w:val="36"/>
+          <w:szCs w:val="36"/>
+        </w:rPr>
+      </w:pPr>
+    </w:p>
+    <w:p>
+      <w:pPr>
+        <w:jc w:val="center"/>
+        <w:rPr>
+          <w:b/>
+          <w:sz w:val="36"/>
+          <w:szCs w:val="36"/>
+        </w:rPr>
+      </w:pPr>
+    </w:p>
+    <w:bookmarkStart w:id="6" w:name="_MON_1542025864"/>
+    <w:bookmarkEnd w:id="6"/>
+    <w:p>
+      <w:pPr>
+        <w:jc w:val="center"/>
+        <w:rPr>
+          <w:b/>
+          <w:sz w:val="36"/>
+          <w:szCs w:val="36"/>
+        </w:rPr>
+      </w:pPr>
+      <w:r>
+        <w:rPr>
+          <w:b/>
+          <w:sz w:val="36"/>
+          <w:szCs w:val="36"/>
+        </w:rPr>
+        <w:object w:dxaOrig="4936" w:dyaOrig="2411">
+          <v:shape id="_x0000_i1030" type="#_x0000_t75" style="width:246.8pt;height:120.55pt" o:ole="">
+            <v:imagedata r:id="rId19" o:title=""/>
+          </v:shape>
+          <o:OLEObject Type="Embed" ProgID="Excel.Sheet.12" ShapeID="_x0000_i1030" DrawAspect="Content" ObjectID="_1542026918" r:id="rId20"/>
+        </w:object>
+      </w:r>
+    </w:p>
     <w:sectPr>
-      <w:footerReference w:type="default" r:id="rId11"/>
+      <w:footerReference w:type="default" r:id="rId21"/>
       <w:pgSz w:w="12240" w:h="15840"/>
       <w:pgMar w:top="720" w:right="720" w:bottom="720" w:left="720" w:header="720" w:footer="720" w:gutter="0"/>
       <w:cols w:space="720"/>
@@ -1414,37 +1709,73 @@
       <w:ptab w:relativeTo="margin" w:alignment="center" w:leader="none"/>
     </w:r>
     <w:r>
-      <w:t>Revision 2.</w:t>
+      <w:t xml:space="preserve">Page </w:t>
     </w:r>
     <w:r>
-      <w:t>7</w:t>
+      <w:fldChar w:fldCharType="begin"/>
+    </w:r>
+    <w:r>
+      <w:instrText xml:space="preserve"> PAGE   \* MERGEFORMAT </w:instrText>
+    </w:r>
+    <w:r>
+      <w:fldChar w:fldCharType="separate"/>
+    </w:r>
+    <w:r>
+      <w:rPr>
+        <w:noProof/>
+      </w:rPr>
+      <w:t>4</w:t>
+    </w:r>
+    <w:r>
+      <w:fldChar w:fldCharType="end"/>
+    </w:r>
+    <w:r>
+      <w:t xml:space="preserve"> of </w:t>
+    </w:r>
+    <w:r>
+      <w:fldChar w:fldCharType="begin"/>
+    </w:r>
+    <w:r>
+      <w:instrText xml:space="preserve"> NUMPAGES   \* MERGEFORMAT </w:instrText>
+    </w:r>
+    <w:r>
+      <w:fldChar w:fldCharType="separate"/>
+    </w:r>
+    <w:r>
+      <w:rPr>
+        <w:noProof/>
+      </w:rPr>
+      <w:t>4</w:t>
+    </w:r>
+    <w:r>
+      <w:rPr>
+        <w:noProof/>
+      </w:rPr>
+      <w:fldChar w:fldCharType="end"/>
     </w:r>
     <w:r>
       <w:ptab w:relativeTo="margin" w:alignment="right" w:leader="none"/>
     </w:r>
     <w:r>
-      <w:t>(</w:t>
+      <w:t xml:space="preserve"> </w:t>
+    </w:r>
+    <w:r>
+      <w:t xml:space="preserve">Revision </w:t>
     </w:r>
     <w:r>
       <w:fldChar w:fldCharType="begin"/>
     </w:r>
     <w:r>
-      <w:instrText xml:space="preserve"> DATE  \@ "M/d/yy"  \* MERGEFORMAT </w:instrText>
+      <w:instrText xml:space="preserve"> DOCPROPERTY  "Revision Number"  \* MERGEFORMAT </w:instrText>
     </w:r>
     <w:r>
       <w:fldChar w:fldCharType="separate"/>
     </w:r>
     <w:r>
-      <w:rPr>
-        <w:noProof/>
-      </w:rPr>
-      <w:t>11/24/16</w:t>
+      <w:t>2.9</w:t>
     </w:r>
     <w:r>
       <w:fldChar w:fldCharType="end"/>
-    </w:r>
-    <w:r>
-      <w:t>)</w:t>
     </w:r>
   </w:p>
 </w:ftr>
@@ -2872,7 +3203,7 @@
 </file>
 
 <file path=customXml/itemProps1.xml><?xml version="1.0" encoding="utf-8"?>
-<ds:datastoreItem xmlns:ds="http://schemas.openxmlformats.org/officeDocument/2006/customXml" ds:itemID="{7F56D756-A115-48AD-A6D4-C5BD97ABE7DB}">
+<ds:datastoreItem xmlns:ds="http://schemas.openxmlformats.org/officeDocument/2006/customXml" ds:itemID="{651B295A-8485-4942-A104-D9C972016806}">
   <ds:schemaRefs>
     <ds:schemaRef ds:uri="http://schemas.openxmlformats.org/officeDocument/2006/bibliography"/>
   </ds:schemaRefs>

</xml_diff>

<commit_message>
(+)    added nutrition plan
</commit_message>
<xml_diff>
--- a/Suppl/Emerald Fitness - Nov Plan.docx
+++ b/Suppl/Emerald Fitness - Nov Plan.docx
@@ -28,11 +28,21 @@
         <w:tab/>
         <w:t>(</w:t>
       </w:r>
-      <w:fldSimple w:instr=" DOCPROPERTY  &quot;Revision Date&quot;  \* MERGEFORMAT ">
-        <w:r>
-          <w:t>11/30/16</w:t>
-        </w:r>
-      </w:fldSimple>
+      <w:r>
+        <w:fldChar w:fldCharType="begin"/>
+      </w:r>
+      <w:r>
+        <w:instrText xml:space="preserve"> DOCPROPERTY  "Revision Date"  \* MERGEFORMAT </w:instrText>
+      </w:r>
+      <w:r>
+        <w:fldChar w:fldCharType="separate"/>
+      </w:r>
+      <w:r>
+        <w:t>12/4/16</w:t>
+      </w:r>
+      <w:r>
+        <w:fldChar w:fldCharType="end"/>
+      </w:r>
       <w:r>
         <w:t>)</w:t>
       </w:r>
@@ -1133,7 +1143,13 @@
     </w:p>
     <w:p>
       <w:r>
-        <w:t xml:space="preserve">               (lunch replace) – 2 Scoops w/Almond Milk</w:t>
+        <w:t xml:space="preserve"> </w:t>
+      </w:r>
+      <w:r>
+        <w:t>Vega One</w:t>
+      </w:r>
+      <w:r>
+        <w:t xml:space="preserve"> (lunch replace) – 2 Scoops w/Almond Milk</w:t>
       </w:r>
     </w:p>
     <w:p>
@@ -1413,10 +1429,10 @@
             <v:path o:extrusionok="f" gradientshapeok="t" o:connecttype="rect"/>
             <o:lock v:ext="edit" aspectratio="t"/>
           </v:shapetype>
-          <v:shape id="_x0000_i1040" type="#_x0000_t75" style="width:474.15pt;height:541.35pt" o:ole="">
+          <v:shape id="_x0000_i1025" type="#_x0000_t75" style="width:474.15pt;height:541.35pt" o:ole="">
             <v:imagedata r:id="rId9" o:title=""/>
           </v:shape>
-          <o:OLEObject Type="Embed" ProgID="Excel.Sheet.8" ShapeID="_x0000_i1040" DrawAspect="Content" ObjectID="_1542026913" r:id="rId10"/>
+          <o:OLEObject Type="Embed" ProgID="Excel.Sheet.8" ShapeID="_x0000_i1025" DrawAspect="Content" ObjectID="_1542390492" r:id="rId10"/>
         </w:object>
       </w:r>
     </w:p>
@@ -1427,19 +1443,110 @@
           <w:sz w:val="36"/>
           <w:szCs w:val="36"/>
         </w:rPr>
-      </w:pPr>
-      <w:r>
+        <w:sectPr>
+          <w:footerReference w:type="default" r:id="rId11"/>
+          <w:pgSz w:w="12240" w:h="15840"/>
+          <w:pgMar w:top="720" w:right="720" w:bottom="720" w:left="720" w:header="720" w:footer="720" w:gutter="0"/>
+          <w:cols w:space="720"/>
+          <w:docGrid w:linePitch="360"/>
+        </w:sectPr>
+      </w:pPr>
+    </w:p>
+    <w:bookmarkStart w:id="1" w:name="_MON_1542390240"/>
+    <w:bookmarkEnd w:id="1"/>
+    <w:p>
+      <w:pPr>
+        <w:jc w:val="center"/>
         <w:rPr>
           <w:b/>
           <w:sz w:val="36"/>
           <w:szCs w:val="36"/>
         </w:rPr>
+      </w:pPr>
+      <w:r>
+        <w:rPr>
+          <w:b/>
+          <w:sz w:val="36"/>
+          <w:szCs w:val="36"/>
+        </w:rPr>
+        <w:object w:dxaOrig="5224" w:dyaOrig="2458">
+          <v:shape id="_x0000_i1088" type="#_x0000_t75" style="width:224.9pt;height:105.45pt" o:ole="">
+            <v:imagedata r:id="rId12" o:title=""/>
+          </v:shape>
+          <o:OLEObject Type="Embed" ProgID="Excel.Sheet.8" ShapeID="_x0000_i1088" DrawAspect="Content" ObjectID="_1542390493" r:id="rId13"/>
+        </w:object>
+      </w:r>
+      <w:bookmarkStart w:id="2" w:name="_GoBack"/>
+      <w:bookmarkEnd w:id="2"/>
+    </w:p>
+    <w:bookmarkStart w:id="3" w:name="_MON_1542390065"/>
+    <w:bookmarkEnd w:id="3"/>
+    <w:p>
+      <w:pPr>
+        <w:jc w:val="center"/>
+        <w:rPr>
+          <w:b/>
+          <w:sz w:val="36"/>
+          <w:szCs w:val="36"/>
+        </w:rPr>
+      </w:pPr>
+      <w:r>
+        <w:rPr>
+          <w:b/>
+          <w:sz w:val="36"/>
+          <w:szCs w:val="36"/>
+        </w:rPr>
+        <w:object w:dxaOrig="11340" w:dyaOrig="10504">
+          <v:shape id="_x0000_i1116" type="#_x0000_t75" style="width:526.75pt;height:489.5pt" o:ole="">
+            <v:imagedata r:id="rId14" o:title=""/>
+          </v:shape>
+          <o:OLEObject Type="Embed" ProgID="Excel.Sheet.8" ShapeID="_x0000_i1116" DrawAspect="Content" ObjectID="_1542390494" r:id="rId15"/>
+        </w:object>
+      </w:r>
+      <w:r>
+        <w:rPr>
+          <w:b/>
+          <w:sz w:val="36"/>
+          <w:szCs w:val="36"/>
+        </w:rPr>
+        <w:br w:type="page"/>
+      </w:r>
+    </w:p>
+    <w:p>
+      <w:pPr>
+        <w:rPr>
+          <w:b/>
+          <w:sz w:val="36"/>
+          <w:szCs w:val="36"/>
+        </w:rPr>
+        <w:sectPr>
+          <w:pgSz w:w="12240" w:h="15840"/>
+          <w:pgMar w:top="720" w:right="720" w:bottom="720" w:left="720" w:header="720" w:footer="720" w:gutter="0"/>
+          <w:cols w:space="720"/>
+          <w:docGrid w:linePitch="360"/>
+        </w:sectPr>
+      </w:pPr>
+    </w:p>
+    <w:p>
+      <w:pPr>
+        <w:rPr>
+          <w:b/>
+          <w:sz w:val="36"/>
+          <w:szCs w:val="36"/>
+        </w:rPr>
+      </w:pPr>
+      <w:r>
+        <w:rPr>
+          <w:b/>
+          <w:sz w:val="36"/>
+          <w:szCs w:val="36"/>
+        </w:rPr>
         <w:lastRenderedPageBreak/>
         <w:t>Fitness Log</w:t>
       </w:r>
     </w:p>
-    <w:bookmarkStart w:id="1" w:name="_MON_1541740839"/>
-    <w:bookmarkEnd w:id="1"/>
+    <w:bookmarkStart w:id="4" w:name="_MON_1541740839"/>
+    <w:bookmarkEnd w:id="4"/>
     <w:p>
       <w:pPr>
         <w:jc w:val="center"/>
@@ -1457,9 +1564,9 @@
         </w:rPr>
         <w:object w:dxaOrig="4936" w:dyaOrig="4931">
           <v:shape id="_x0000_i1026" type="#_x0000_t75" style="width:246.8pt;height:246.55pt" o:ole="">
-            <v:imagedata r:id="rId11" o:title=""/>
+            <v:imagedata r:id="rId16" o:title=""/>
           </v:shape>
-          <o:OLEObject Type="Embed" ProgID="Excel.Sheet.12" ShapeID="_x0000_i1026" DrawAspect="Content" ObjectID="_1542026914" r:id="rId12"/>
+          <o:OLEObject Type="Embed" ProgID="Excel.Sheet.12" ShapeID="_x0000_i1026" DrawAspect="Content" ObjectID="_1542390495" r:id="rId17"/>
         </w:object>
       </w:r>
     </w:p>
@@ -1483,8 +1590,8 @@
         </w:rPr>
       </w:pPr>
     </w:p>
-    <w:bookmarkStart w:id="2" w:name="_MON_1542025796"/>
-    <w:bookmarkEnd w:id="2"/>
+    <w:bookmarkStart w:id="5" w:name="_MON_1542025796"/>
+    <w:bookmarkEnd w:id="5"/>
     <w:p>
       <w:pPr>
         <w:jc w:val="center"/>
@@ -1502,9 +1609,9 @@
         </w:rPr>
         <w:object w:dxaOrig="4936" w:dyaOrig="3541">
           <v:shape id="_x0000_i1027" type="#_x0000_t75" style="width:246.8pt;height:177.05pt" o:ole="">
-            <v:imagedata r:id="rId13" o:title=""/>
+            <v:imagedata r:id="rId18" o:title=""/>
           </v:shape>
-          <o:OLEObject Type="Embed" ProgID="Excel.Sheet.12" ShapeID="_x0000_i1027" DrawAspect="Content" ObjectID="_1542026915" r:id="rId14"/>
+          <o:OLEObject Type="Embed" ProgID="Excel.Sheet.12" ShapeID="_x0000_i1027" DrawAspect="Content" ObjectID="_1542390496" r:id="rId19"/>
         </w:object>
       </w:r>
     </w:p>
@@ -1543,8 +1650,8 @@
         <w:t>Nutrition Log</w:t>
       </w:r>
     </w:p>
-    <w:bookmarkStart w:id="3" w:name="_MON_1542025839"/>
-    <w:bookmarkEnd w:id="3"/>
+    <w:bookmarkStart w:id="6" w:name="_MON_1542025839"/>
+    <w:bookmarkEnd w:id="6"/>
     <w:p>
       <w:pPr>
         <w:jc w:val="center"/>
@@ -1562,13 +1669,11 @@
         </w:rPr>
         <w:object w:dxaOrig="4936" w:dyaOrig="2411">
           <v:shape id="_x0000_i1028" type="#_x0000_t75" style="width:246.8pt;height:120.55pt" o:ole="">
-            <v:imagedata r:id="rId15" o:title=""/>
+            <v:imagedata r:id="rId20" o:title=""/>
           </v:shape>
-          <o:OLEObject Type="Embed" ProgID="Excel.Sheet.12" ShapeID="_x0000_i1028" DrawAspect="Content" ObjectID="_1542026916" r:id="rId16"/>
+          <o:OLEObject Type="Embed" ProgID="Excel.Sheet.12" ShapeID="_x0000_i1028" DrawAspect="Content" ObjectID="_1542390497" r:id="rId21"/>
         </w:object>
       </w:r>
-      <w:bookmarkStart w:id="4" w:name="_GoBack"/>
-      <w:bookmarkEnd w:id="4"/>
     </w:p>
     <w:p>
       <w:pPr>
@@ -1590,8 +1695,8 @@
         </w:rPr>
       </w:pPr>
     </w:p>
-    <w:bookmarkStart w:id="5" w:name="_MON_1542025857"/>
-    <w:bookmarkEnd w:id="5"/>
+    <w:bookmarkStart w:id="7" w:name="_MON_1542025857"/>
+    <w:bookmarkEnd w:id="7"/>
     <w:p>
       <w:pPr>
         <w:jc w:val="center"/>
@@ -1609,9 +1714,9 @@
         </w:rPr>
         <w:object w:dxaOrig="4936" w:dyaOrig="1990">
           <v:shape id="_x0000_i1029" type="#_x0000_t75" style="width:246.8pt;height:99.5pt" o:ole="">
-            <v:imagedata r:id="rId17" o:title=""/>
+            <v:imagedata r:id="rId22" o:title=""/>
           </v:shape>
-          <o:OLEObject Type="Embed" ProgID="Excel.Sheet.12" ShapeID="_x0000_i1029" DrawAspect="Content" ObjectID="_1542026917" r:id="rId18"/>
+          <o:OLEObject Type="Embed" ProgID="Excel.Sheet.12" ShapeID="_x0000_i1029" DrawAspect="Content" ObjectID="_1542390498" r:id="rId23"/>
         </w:object>
       </w:r>
     </w:p>
@@ -1635,8 +1740,8 @@
         </w:rPr>
       </w:pPr>
     </w:p>
-    <w:bookmarkStart w:id="6" w:name="_MON_1542025864"/>
-    <w:bookmarkEnd w:id="6"/>
+    <w:bookmarkStart w:id="8" w:name="_MON_1542025864"/>
+    <w:bookmarkEnd w:id="8"/>
     <w:p>
       <w:pPr>
         <w:jc w:val="center"/>
@@ -1654,14 +1759,13 @@
         </w:rPr>
         <w:object w:dxaOrig="4936" w:dyaOrig="2411">
           <v:shape id="_x0000_i1030" type="#_x0000_t75" style="width:246.8pt;height:120.55pt" o:ole="">
-            <v:imagedata r:id="rId19" o:title=""/>
+            <v:imagedata r:id="rId24" o:title=""/>
           </v:shape>
-          <o:OLEObject Type="Embed" ProgID="Excel.Sheet.12" ShapeID="_x0000_i1030" DrawAspect="Content" ObjectID="_1542026918" r:id="rId20"/>
+          <o:OLEObject Type="Embed" ProgID="Excel.Sheet.12" ShapeID="_x0000_i1030" DrawAspect="Content" ObjectID="_1542390499" r:id="rId25"/>
         </w:object>
       </w:r>
     </w:p>
     <w:sectPr>
-      <w:footerReference w:type="default" r:id="rId21"/>
       <w:pgSz w:w="12240" w:h="15840"/>
       <w:pgMar w:top="720" w:right="720" w:bottom="720" w:left="720" w:header="720" w:footer="720" w:gutter="0"/>
       <w:cols w:space="720"/>
@@ -1724,7 +1828,7 @@
       <w:rPr>
         <w:noProof/>
       </w:rPr>
-      <w:t>4</w:t>
+      <w:t>5</w:t>
     </w:r>
     <w:r>
       <w:fldChar w:fldCharType="end"/>
@@ -1732,27 +1836,14 @@
     <w:r>
       <w:t xml:space="preserve"> of </w:t>
     </w:r>
-    <w:r>
-      <w:fldChar w:fldCharType="begin"/>
-    </w:r>
-    <w:r>
-      <w:instrText xml:space="preserve"> NUMPAGES   \* MERGEFORMAT </w:instrText>
-    </w:r>
-    <w:r>
-      <w:fldChar w:fldCharType="separate"/>
-    </w:r>
-    <w:r>
-      <w:rPr>
-        <w:noProof/>
-      </w:rPr>
-      <w:t>4</w:t>
-    </w:r>
-    <w:r>
-      <w:rPr>
-        <w:noProof/>
-      </w:rPr>
-      <w:fldChar w:fldCharType="end"/>
-    </w:r>
+    <w:fldSimple w:instr=" NUMPAGES   \* MERGEFORMAT ">
+      <w:r>
+        <w:rPr>
+          <w:noProof/>
+        </w:rPr>
+        <w:t>5</w:t>
+      </w:r>
+    </w:fldSimple>
     <w:r>
       <w:ptab w:relativeTo="margin" w:alignment="right" w:leader="none"/>
     </w:r>
@@ -1762,21 +1853,11 @@
     <w:r>
       <w:t xml:space="preserve">Revision </w:t>
     </w:r>
-    <w:r>
-      <w:fldChar w:fldCharType="begin"/>
-    </w:r>
-    <w:r>
-      <w:instrText xml:space="preserve"> DOCPROPERTY  "Revision Number"  \* MERGEFORMAT </w:instrText>
-    </w:r>
-    <w:r>
-      <w:fldChar w:fldCharType="separate"/>
-    </w:r>
-    <w:r>
-      <w:t>2.9</w:t>
-    </w:r>
-    <w:r>
-      <w:fldChar w:fldCharType="end"/>
-    </w:r>
+    <w:fldSimple w:instr=" DOCPROPERTY  &quot;Revision Number&quot;  \* MERGEFORMAT ">
+      <w:r>
+        <w:t>2.10</w:t>
+      </w:r>
+    </w:fldSimple>
   </w:p>
 </w:ftr>
 </file>
@@ -3203,7 +3284,7 @@
 </file>
 
 <file path=customXml/itemProps1.xml><?xml version="1.0" encoding="utf-8"?>
-<ds:datastoreItem xmlns:ds="http://schemas.openxmlformats.org/officeDocument/2006/customXml" ds:itemID="{651B295A-8485-4942-A104-D9C972016806}">
+<ds:datastoreItem xmlns:ds="http://schemas.openxmlformats.org/officeDocument/2006/customXml" ds:itemID="{6BBB2C2E-3C44-4622-B062-1E65D0AA7780}">
   <ds:schemaRefs>
     <ds:schemaRef ds:uri="http://schemas.openxmlformats.org/officeDocument/2006/bibliography"/>
   </ds:schemaRefs>

</xml_diff>

<commit_message>
(U)    add second eating plan
</commit_message>
<xml_diff>
--- a/Suppl/Emerald Fitness - Nov Plan.docx
+++ b/Suppl/Emerald Fitness - Nov Plan.docx
@@ -38,7 +38,7 @@
         <w:fldChar w:fldCharType="separate"/>
       </w:r>
       <w:r>
-        <w:t>12/4/16</w:t>
+        <w:t>12/6/16</w:t>
       </w:r>
       <w:r>
         <w:fldChar w:fldCharType="end"/>
@@ -1432,7 +1432,7 @@
           <v:shape id="_x0000_i1025" type="#_x0000_t75" style="width:474.15pt;height:541.35pt" o:ole="">
             <v:imagedata r:id="rId9" o:title=""/>
           </v:shape>
-          <o:OLEObject Type="Embed" ProgID="Excel.Sheet.8" ShapeID="_x0000_i1025" DrawAspect="Content" ObjectID="_1542390492" r:id="rId10"/>
+          <o:OLEObject Type="Embed" ProgID="Excel.Sheet.8" ShapeID="_x0000_i1025" DrawAspect="Content" ObjectID="_1542529921" r:id="rId10"/>
         </w:object>
       </w:r>
     </w:p>
@@ -1452,8 +1452,28 @@
         </w:sectPr>
       </w:pPr>
     </w:p>
-    <w:bookmarkStart w:id="1" w:name="_MON_1542390240"/>
-    <w:bookmarkEnd w:id="1"/>
+    <w:p>
+      <w:pPr>
+        <w:rPr>
+          <w:b/>
+          <w:sz w:val="36"/>
+          <w:szCs w:val="36"/>
+        </w:rPr>
+      </w:pPr>
+      <w:r>
+        <w:rPr>
+          <w:b/>
+          <w:sz w:val="36"/>
+          <w:szCs w:val="36"/>
+        </w:rPr>
+        <w:lastRenderedPageBreak/>
+        <w:t>Present Nutrition Plan</w:t>
+      </w:r>
+      <w:bookmarkStart w:id="1" w:name="_GoBack"/>
+      <w:bookmarkEnd w:id="1"/>
+    </w:p>
+    <w:bookmarkStart w:id="2" w:name="_MON_1542390240"/>
+    <w:bookmarkEnd w:id="2"/>
     <w:p>
       <w:pPr>
         <w:jc w:val="center"/>
@@ -1469,17 +1489,15 @@
           <w:sz w:val="36"/>
           <w:szCs w:val="36"/>
         </w:rPr>
-        <w:object w:dxaOrig="5224" w:dyaOrig="2458">
-          <v:shape id="_x0000_i1088" type="#_x0000_t75" style="width:224.9pt;height:105.45pt" o:ole="">
+        <w:object w:dxaOrig="5243" w:dyaOrig="2401">
+          <v:shape id="_x0000_i1026" type="#_x0000_t75" style="width:225.7pt;height:103pt" o:ole="">
             <v:imagedata r:id="rId12" o:title=""/>
           </v:shape>
-          <o:OLEObject Type="Embed" ProgID="Excel.Sheet.8" ShapeID="_x0000_i1088" DrawAspect="Content" ObjectID="_1542390493" r:id="rId13"/>
+          <o:OLEObject Type="Embed" ProgID="Excel.Sheet.8" ShapeID="_x0000_i1026" DrawAspect="Content" ObjectID="_1542529922" r:id="rId13"/>
         </w:object>
       </w:r>
-      <w:bookmarkStart w:id="2" w:name="_GoBack"/>
-      <w:bookmarkEnd w:id="2"/>
-    </w:p>
-    <w:bookmarkStart w:id="3" w:name="_MON_1542390065"/>
+    </w:p>
+    <w:bookmarkStart w:id="3" w:name="_MON_1542529654"/>
     <w:bookmarkEnd w:id="3"/>
     <w:p>
       <w:pPr>
@@ -1496,11 +1514,96 @@
           <w:sz w:val="36"/>
           <w:szCs w:val="36"/>
         </w:rPr>
-        <w:object w:dxaOrig="11340" w:dyaOrig="10504">
-          <v:shape id="_x0000_i1116" type="#_x0000_t75" style="width:526.75pt;height:489.5pt" o:ole="">
+        <w:object w:dxaOrig="13500" w:dyaOrig="10809">
+          <v:shape id="_x0000_i1088" type="#_x0000_t75" style="width:540pt;height:433.45pt" o:ole="">
             <v:imagedata r:id="rId14" o:title=""/>
           </v:shape>
-          <o:OLEObject Type="Embed" ProgID="Excel.Sheet.8" ShapeID="_x0000_i1116" DrawAspect="Content" ObjectID="_1542390494" r:id="rId15"/>
+          <o:OLEObject Type="Embed" ProgID="Excel.Sheet.8" ShapeID="_x0000_i1088" DrawAspect="Content" ObjectID="_1542529923" r:id="rId15"/>
+        </w:object>
+      </w:r>
+    </w:p>
+    <w:p>
+      <w:pPr>
+        <w:rPr>
+          <w:b/>
+          <w:sz w:val="36"/>
+          <w:szCs w:val="36"/>
+        </w:rPr>
+      </w:pPr>
+      <w:r>
+        <w:rPr>
+          <w:b/>
+          <w:sz w:val="36"/>
+          <w:szCs w:val="36"/>
+        </w:rPr>
+        <w:br w:type="page"/>
+      </w:r>
+    </w:p>
+    <w:p>
+      <w:pPr>
+        <w:rPr>
+          <w:b/>
+          <w:sz w:val="36"/>
+          <w:szCs w:val="36"/>
+        </w:rPr>
+      </w:pPr>
+      <w:r>
+        <w:rPr>
+          <w:b/>
+          <w:sz w:val="36"/>
+          <w:szCs w:val="36"/>
+        </w:rPr>
+        <w:lastRenderedPageBreak/>
+        <w:t>Nutrition Plan Idea (Upcoming)</w:t>
+      </w:r>
+    </w:p>
+    <w:bookmarkStart w:id="4" w:name="_MON_1542441548"/>
+    <w:bookmarkEnd w:id="4"/>
+    <w:p>
+      <w:pPr>
+        <w:jc w:val="center"/>
+        <w:rPr>
+          <w:b/>
+          <w:sz w:val="36"/>
+          <w:szCs w:val="36"/>
+        </w:rPr>
+      </w:pPr>
+      <w:r>
+        <w:rPr>
+          <w:b/>
+          <w:sz w:val="36"/>
+          <w:szCs w:val="36"/>
+        </w:rPr>
+        <w:object w:dxaOrig="5596" w:dyaOrig="2981">
+          <v:shape id="_x0000_i1028" type="#_x0000_t75" style="width:240.9pt;height:127.9pt" o:ole="">
+            <v:imagedata r:id="rId16" o:title=""/>
+          </v:shape>
+          <o:OLEObject Type="Embed" ProgID="Excel.Sheet.8" ShapeID="_x0000_i1028" DrawAspect="Content" ObjectID="_1542529924" r:id="rId17"/>
+        </w:object>
+      </w:r>
+    </w:p>
+    <w:bookmarkStart w:id="5" w:name="_MON_1542441632"/>
+    <w:bookmarkEnd w:id="5"/>
+    <w:p>
+      <w:pPr>
+        <w:jc w:val="center"/>
+        <w:rPr>
+          <w:b/>
+          <w:sz w:val="36"/>
+          <w:szCs w:val="36"/>
+        </w:rPr>
+      </w:pPr>
+      <w:r>
+        <w:rPr>
+          <w:b/>
+          <w:sz w:val="36"/>
+          <w:szCs w:val="36"/>
+        </w:rPr>
+        <w:object w:dxaOrig="13404" w:dyaOrig="10154">
+          <v:shape id="_x0000_i1086" type="#_x0000_t75" style="width:543.55pt;height:412.25pt" o:ole="">
+            <v:imagedata r:id="rId18" o:title=""/>
+          </v:shape>
+          <o:OLEObject Type="Embed" ProgID="Excel.Sheet.8" ShapeID="_x0000_i1086" DrawAspect="Content" ObjectID="_1542529925" r:id="rId19"/>
         </w:object>
       </w:r>
       <w:r>
@@ -1545,8 +1648,8 @@
         <w:t>Fitness Log</w:t>
       </w:r>
     </w:p>
-    <w:bookmarkStart w:id="4" w:name="_MON_1541740839"/>
-    <w:bookmarkEnd w:id="4"/>
+    <w:bookmarkStart w:id="6" w:name="_MON_1541740839"/>
+    <w:bookmarkEnd w:id="6"/>
     <w:p>
       <w:pPr>
         <w:jc w:val="center"/>
@@ -1563,10 +1666,10 @@
           <w:szCs w:val="36"/>
         </w:rPr>
         <w:object w:dxaOrig="4936" w:dyaOrig="4931">
-          <v:shape id="_x0000_i1026" type="#_x0000_t75" style="width:246.8pt;height:246.55pt" o:ole="">
-            <v:imagedata r:id="rId16" o:title=""/>
+          <v:shape id="_x0000_i1030" type="#_x0000_t75" style="width:246.8pt;height:246.55pt" o:ole="">
+            <v:imagedata r:id="rId20" o:title=""/>
           </v:shape>
-          <o:OLEObject Type="Embed" ProgID="Excel.Sheet.12" ShapeID="_x0000_i1026" DrawAspect="Content" ObjectID="_1542390495" r:id="rId17"/>
+          <o:OLEObject Type="Embed" ProgID="Excel.Sheet.12" ShapeID="_x0000_i1030" DrawAspect="Content" ObjectID="_1542529926" r:id="rId21"/>
         </w:object>
       </w:r>
     </w:p>
@@ -1590,8 +1693,8 @@
         </w:rPr>
       </w:pPr>
     </w:p>
-    <w:bookmarkStart w:id="5" w:name="_MON_1542025796"/>
-    <w:bookmarkEnd w:id="5"/>
+    <w:bookmarkStart w:id="7" w:name="_MON_1542025796"/>
+    <w:bookmarkEnd w:id="7"/>
     <w:p>
       <w:pPr>
         <w:jc w:val="center"/>
@@ -1608,10 +1711,10 @@
           <w:szCs w:val="36"/>
         </w:rPr>
         <w:object w:dxaOrig="4936" w:dyaOrig="3541">
-          <v:shape id="_x0000_i1027" type="#_x0000_t75" style="width:246.8pt;height:177.05pt" o:ole="">
-            <v:imagedata r:id="rId18" o:title=""/>
+          <v:shape id="_x0000_i1031" type="#_x0000_t75" style="width:246.8pt;height:177.05pt" o:ole="">
+            <v:imagedata r:id="rId22" o:title=""/>
           </v:shape>
-          <o:OLEObject Type="Embed" ProgID="Excel.Sheet.12" ShapeID="_x0000_i1027" DrawAspect="Content" ObjectID="_1542390496" r:id="rId19"/>
+          <o:OLEObject Type="Embed" ProgID="Excel.Sheet.12" ShapeID="_x0000_i1031" DrawAspect="Content" ObjectID="_1542529927" r:id="rId23"/>
         </w:object>
       </w:r>
     </w:p>
@@ -1650,8 +1753,8 @@
         <w:t>Nutrition Log</w:t>
       </w:r>
     </w:p>
-    <w:bookmarkStart w:id="6" w:name="_MON_1542025839"/>
-    <w:bookmarkEnd w:id="6"/>
+    <w:bookmarkStart w:id="8" w:name="_MON_1542025839"/>
+    <w:bookmarkEnd w:id="8"/>
     <w:p>
       <w:pPr>
         <w:jc w:val="center"/>
@@ -1668,100 +1771,100 @@
           <w:szCs w:val="36"/>
         </w:rPr>
         <w:object w:dxaOrig="4936" w:dyaOrig="2411">
-          <v:shape id="_x0000_i1028" type="#_x0000_t75" style="width:246.8pt;height:120.55pt" o:ole="">
-            <v:imagedata r:id="rId20" o:title=""/>
-          </v:shape>
-          <o:OLEObject Type="Embed" ProgID="Excel.Sheet.12" ShapeID="_x0000_i1028" DrawAspect="Content" ObjectID="_1542390497" r:id="rId21"/>
-        </w:object>
-      </w:r>
-    </w:p>
-    <w:p>
-      <w:pPr>
-        <w:jc w:val="center"/>
-        <w:rPr>
-          <w:b/>
-          <w:sz w:val="36"/>
-          <w:szCs w:val="36"/>
-        </w:rPr>
-      </w:pPr>
-    </w:p>
-    <w:p>
-      <w:pPr>
-        <w:jc w:val="center"/>
-        <w:rPr>
-          <w:b/>
-          <w:sz w:val="36"/>
-          <w:szCs w:val="36"/>
-        </w:rPr>
-      </w:pPr>
-    </w:p>
-    <w:bookmarkStart w:id="7" w:name="_MON_1542025857"/>
-    <w:bookmarkEnd w:id="7"/>
-    <w:p>
-      <w:pPr>
-        <w:jc w:val="center"/>
-        <w:rPr>
-          <w:b/>
-          <w:sz w:val="36"/>
-          <w:szCs w:val="36"/>
-        </w:rPr>
-      </w:pPr>
-      <w:r>
-        <w:rPr>
-          <w:b/>
-          <w:sz w:val="36"/>
-          <w:szCs w:val="36"/>
-        </w:rPr>
-        <w:object w:dxaOrig="4936" w:dyaOrig="1990">
-          <v:shape id="_x0000_i1029" type="#_x0000_t75" style="width:246.8pt;height:99.5pt" o:ole="">
-            <v:imagedata r:id="rId22" o:title=""/>
-          </v:shape>
-          <o:OLEObject Type="Embed" ProgID="Excel.Sheet.12" ShapeID="_x0000_i1029" DrawAspect="Content" ObjectID="_1542390498" r:id="rId23"/>
-        </w:object>
-      </w:r>
-    </w:p>
-    <w:p>
-      <w:pPr>
-        <w:jc w:val="center"/>
-        <w:rPr>
-          <w:b/>
-          <w:sz w:val="36"/>
-          <w:szCs w:val="36"/>
-        </w:rPr>
-      </w:pPr>
-    </w:p>
-    <w:p>
-      <w:pPr>
-        <w:jc w:val="center"/>
-        <w:rPr>
-          <w:b/>
-          <w:sz w:val="36"/>
-          <w:szCs w:val="36"/>
-        </w:rPr>
-      </w:pPr>
-    </w:p>
-    <w:bookmarkStart w:id="8" w:name="_MON_1542025864"/>
-    <w:bookmarkEnd w:id="8"/>
-    <w:p>
-      <w:pPr>
-        <w:jc w:val="center"/>
-        <w:rPr>
-          <w:b/>
-          <w:sz w:val="36"/>
-          <w:szCs w:val="36"/>
-        </w:rPr>
-      </w:pPr>
-      <w:r>
-        <w:rPr>
-          <w:b/>
-          <w:sz w:val="36"/>
-          <w:szCs w:val="36"/>
-        </w:rPr>
-        <w:object w:dxaOrig="4936" w:dyaOrig="2411">
-          <v:shape id="_x0000_i1030" type="#_x0000_t75" style="width:246.8pt;height:120.55pt" o:ole="">
+          <v:shape id="_x0000_i1032" type="#_x0000_t75" style="width:246.8pt;height:120.55pt" o:ole="">
             <v:imagedata r:id="rId24" o:title=""/>
           </v:shape>
-          <o:OLEObject Type="Embed" ProgID="Excel.Sheet.12" ShapeID="_x0000_i1030" DrawAspect="Content" ObjectID="_1542390499" r:id="rId25"/>
+          <o:OLEObject Type="Embed" ProgID="Excel.Sheet.12" ShapeID="_x0000_i1032" DrawAspect="Content" ObjectID="_1542529928" r:id="rId25"/>
+        </w:object>
+      </w:r>
+    </w:p>
+    <w:p>
+      <w:pPr>
+        <w:jc w:val="center"/>
+        <w:rPr>
+          <w:b/>
+          <w:sz w:val="36"/>
+          <w:szCs w:val="36"/>
+        </w:rPr>
+      </w:pPr>
+    </w:p>
+    <w:p>
+      <w:pPr>
+        <w:jc w:val="center"/>
+        <w:rPr>
+          <w:b/>
+          <w:sz w:val="36"/>
+          <w:szCs w:val="36"/>
+        </w:rPr>
+      </w:pPr>
+    </w:p>
+    <w:bookmarkStart w:id="9" w:name="_MON_1542025857"/>
+    <w:bookmarkEnd w:id="9"/>
+    <w:p>
+      <w:pPr>
+        <w:jc w:val="center"/>
+        <w:rPr>
+          <w:b/>
+          <w:sz w:val="36"/>
+          <w:szCs w:val="36"/>
+        </w:rPr>
+      </w:pPr>
+      <w:r>
+        <w:rPr>
+          <w:b/>
+          <w:sz w:val="36"/>
+          <w:szCs w:val="36"/>
+        </w:rPr>
+        <w:object w:dxaOrig="4936" w:dyaOrig="1990">
+          <v:shape id="_x0000_i1033" type="#_x0000_t75" style="width:246.8pt;height:99.5pt" o:ole="">
+            <v:imagedata r:id="rId26" o:title=""/>
+          </v:shape>
+          <o:OLEObject Type="Embed" ProgID="Excel.Sheet.12" ShapeID="_x0000_i1033" DrawAspect="Content" ObjectID="_1542529929" r:id="rId27"/>
+        </w:object>
+      </w:r>
+    </w:p>
+    <w:p>
+      <w:pPr>
+        <w:jc w:val="center"/>
+        <w:rPr>
+          <w:b/>
+          <w:sz w:val="36"/>
+          <w:szCs w:val="36"/>
+        </w:rPr>
+      </w:pPr>
+    </w:p>
+    <w:p>
+      <w:pPr>
+        <w:jc w:val="center"/>
+        <w:rPr>
+          <w:b/>
+          <w:sz w:val="36"/>
+          <w:szCs w:val="36"/>
+        </w:rPr>
+      </w:pPr>
+    </w:p>
+    <w:bookmarkStart w:id="10" w:name="_MON_1542025864"/>
+    <w:bookmarkEnd w:id="10"/>
+    <w:p>
+      <w:pPr>
+        <w:jc w:val="center"/>
+        <w:rPr>
+          <w:b/>
+          <w:sz w:val="36"/>
+          <w:szCs w:val="36"/>
+        </w:rPr>
+      </w:pPr>
+      <w:r>
+        <w:rPr>
+          <w:b/>
+          <w:sz w:val="36"/>
+          <w:szCs w:val="36"/>
+        </w:rPr>
+        <w:object w:dxaOrig="4936" w:dyaOrig="2411">
+          <v:shape id="_x0000_i1034" type="#_x0000_t75" style="width:246.8pt;height:120.55pt" o:ole="">
+            <v:imagedata r:id="rId28" o:title=""/>
+          </v:shape>
+          <o:OLEObject Type="Embed" ProgID="Excel.Sheet.12" ShapeID="_x0000_i1034" DrawAspect="Content" ObjectID="_1542529930" r:id="rId29"/>
         </w:object>
       </w:r>
     </w:p>
@@ -1828,7 +1931,7 @@
       <w:rPr>
         <w:noProof/>
       </w:rPr>
-      <w:t>5</w:t>
+      <w:t>6</w:t>
     </w:r>
     <w:r>
       <w:fldChar w:fldCharType="end"/>
@@ -1841,7 +1944,7 @@
         <w:rPr>
           <w:noProof/>
         </w:rPr>
-        <w:t>5</w:t>
+        <w:t>6</w:t>
       </w:r>
     </w:fldSimple>
     <w:r>
@@ -1855,7 +1958,7 @@
     </w:r>
     <w:fldSimple w:instr=" DOCPROPERTY  &quot;Revision Number&quot;  \* MERGEFORMAT ">
       <w:r>
-        <w:t>2.10</w:t>
+        <w:t>2.12</w:t>
       </w:r>
     </w:fldSimple>
   </w:p>
@@ -3284,7 +3387,7 @@
 </file>
 
 <file path=customXml/itemProps1.xml><?xml version="1.0" encoding="utf-8"?>
-<ds:datastoreItem xmlns:ds="http://schemas.openxmlformats.org/officeDocument/2006/customXml" ds:itemID="{6BBB2C2E-3C44-4622-B062-1E65D0AA7780}">
+<ds:datastoreItem xmlns:ds="http://schemas.openxmlformats.org/officeDocument/2006/customXml" ds:itemID="{F09F2B10-41F9-46BB-B27E-02F5BA224CD0}">
   <ds:schemaRefs>
     <ds:schemaRef ds:uri="http://schemas.openxmlformats.org/officeDocument/2006/bibliography"/>
   </ds:schemaRefs>

</xml_diff>